<commit_message>
Sync last supllyment file
</commit_message>
<xml_diff>
--- a/supplements/PSB 2025 Supplementary Material.docx
+++ b/supplements/PSB 2025 Supplementary Material.docx
@@ -1,7 +1,1059 @@
 
 <file path=word/document.xml><?xml version="1.0" encoding="utf-8"?>
-<w:document xmlns:wpc="http://schemas.microsoft.com/office/word/2010/wordprocessingCanvas" xmlns:cx="http://schemas.microsoft.com/office/drawing/2014/chartex" xmlns:cx1="http://schemas.microsoft.com/office/drawing/2015/9/8/chartex" xmlns:cx2="http://schemas.microsoft.com/office/drawing/2015/10/21/chartex" xmlns:cx3="http://schemas.microsoft.com/office/drawing/2016/5/9/chartex" xmlns:cx4="http://schemas.microsoft.com/office/drawing/2016/5/10/chartex" xmlns:cx5="http://schemas.microsoft.com/office/drawing/2016/5/11/chartex" xmlns:cx6="http://schemas.microsoft.com/office/drawing/2016/5/12/chartex" xmlns:cx7="http://schemas.microsoft.com/office/drawing/2016/5/13/chartex" xmlns:cx8="http://schemas.microsoft.com/office/drawing/2016/5/14/chartex" xmlns:mc="http://schemas.openxmlformats.org/markup-compatibility/2006" xmlns:aink="http://schemas.microsoft.com/office/drawing/2016/ink" xmlns:am3d="http://schemas.microsoft.com/office/drawing/2017/model3d" xmlns:o="urn:schemas-microsoft-com:office:office" xmlns:oel="http://schemas.microsoft.com/office/2019/extlst" xmlns:r="http://schemas.openxmlformats.org/officeDocument/2006/relationships" xmlns:m="http://schemas.openxmlformats.org/officeDocument/2006/math" xmlns:v="urn:schemas-microsoft-com:vml" xmlns:wp14="http://schemas.microsoft.com/office/word/2010/wordprocessingDrawing" xmlns:wp="http://schemas.openxmlformats.org/drawingml/2006/wordprocessingDrawing" xmlns:w10="urn:schemas-microsoft-com:office:word" xmlns:w="http://schemas.openxmlformats.org/wordprocessingml/2006/main" xmlns:w14="http://schemas.microsoft.com/office/word/2010/wordml" xmlns:w15="http://schemas.microsoft.com/office/word/2012/wordml" xmlns:w16cex="http://schemas.microsoft.com/office/word/2018/wordml/cex" xmlns:w16cid="http://schemas.microsoft.com/office/word/2016/wordml/cid" xmlns:w16="http://schemas.microsoft.com/office/word/2018/wordml" xmlns:w16du="http://schemas.microsoft.com/office/word/2023/wordml/word16du" xmlns:w16sdtdh="http://schemas.microsoft.com/office/word/2020/wordml/sdtdatahash" xmlns:w16se="http://schemas.microsoft.com/office/word/2015/wordml/symex" xmlns:wpg="http://schemas.microsoft.com/office/word/2010/wordprocessingGroup" xmlns:wpi="http://schemas.microsoft.com/office/word/2010/wordprocessingInk" xmlns:wne="http://schemas.microsoft.com/office/word/2006/wordml" xmlns:wps="http://schemas.microsoft.com/office/word/2010/wordprocessingShape" mc:Ignorable="w14 w15 w16se w16cid w16 w16cex w16sdtdh w16du wp14">
+<w:document xmlns:wpc="http://schemas.microsoft.com/office/word/2010/wordprocessingCanvas" xmlns:cx="http://schemas.microsoft.com/office/drawing/2014/chartex" xmlns:cx1="http://schemas.microsoft.com/office/drawing/2015/9/8/chartex" xmlns:cx2="http://schemas.microsoft.com/office/drawing/2015/10/21/chartex" xmlns:cx3="http://schemas.microsoft.com/office/drawing/2016/5/9/chartex" xmlns:cx4="http://schemas.microsoft.com/office/drawing/2016/5/10/chartex" xmlns:cx5="http://schemas.microsoft.com/office/drawing/2016/5/11/chartex" xmlns:cx6="http://schemas.microsoft.com/office/drawing/2016/5/12/chartex" xmlns:cx7="http://schemas.microsoft.com/office/drawing/2016/5/13/chartex" xmlns:cx8="http://schemas.microsoft.com/office/drawing/2016/5/14/chartex" xmlns:mc="http://schemas.openxmlformats.org/markup-compatibility/2006" xmlns:aink="http://schemas.microsoft.com/office/drawing/2016/ink" xmlns:am3d="http://schemas.microsoft.com/office/drawing/2017/model3d" xmlns:o="urn:schemas-microsoft-com:office:office" xmlns:oel="http://schemas.microsoft.com/office/2019/extlst" xmlns:r="http://schemas.openxmlformats.org/officeDocument/2006/relationships" xmlns:m="http://schemas.openxmlformats.org/officeDocument/2006/math" xmlns:v="urn:schemas-microsoft-com:vml" xmlns:wp14="http://schemas.microsoft.com/office/word/2010/wordprocessingDrawing" xmlns:wp="http://schemas.openxmlformats.org/drawingml/2006/wordprocessingDrawing" xmlns:w10="urn:schemas-microsoft-com:office:word" xmlns:w="http://schemas.openxmlformats.org/wordprocessingml/2006/main" xmlns:w14="http://schemas.microsoft.com/office/word/2010/wordml" xmlns:w15="http://schemas.microsoft.com/office/word/2012/wordml" xmlns:w16cex="http://schemas.microsoft.com/office/word/2018/wordml/cex" xmlns:w16cid="http://schemas.microsoft.com/office/word/2016/wordml/cid" xmlns:w16="http://schemas.microsoft.com/office/word/2018/wordml" xmlns:w16sdtdh="http://schemas.microsoft.com/office/word/2020/wordml/sdtdatahash" xmlns:w16se="http://schemas.microsoft.com/office/word/2015/wordml/symex" xmlns:wpg="http://schemas.microsoft.com/office/word/2010/wordprocessingGroup" xmlns:wpi="http://schemas.microsoft.com/office/word/2010/wordprocessingInk" xmlns:wne="http://schemas.microsoft.com/office/word/2006/wordml" xmlns:wps="http://schemas.microsoft.com/office/word/2010/wordprocessingShape" mc:Ignorable="w14 w15 w16se w16cid w16 w16cex w16sdtdh wp14">
   <w:body>
+    <w:p>
+      <w:pPr>
+        <w:pStyle w:val="Title"/>
+        <w:jc w:val="center"/>
+        <w:rPr>
+          <w:rFonts w:ascii="Times New Roman" w:eastAsia="Times New Roman" w:hAnsi="Times New Roman" w:cs="Times New Roman"/>
+          <w:b/>
+          <w:kern w:val="28"/>
+          <w:sz w:val="24"/>
+          <w:szCs w:val="20"/>
+          <w:lang w:val="en-US"/>
+        </w:rPr>
+      </w:pPr>
+      <w:r>
+        <w:rPr>
+          <w:rFonts w:ascii="Times New Roman" w:eastAsia="Times New Roman" w:hAnsi="Times New Roman" w:cs="Times New Roman"/>
+          <w:b/>
+          <w:kern w:val="28"/>
+          <w:sz w:val="24"/>
+          <w:szCs w:val="20"/>
+          <w:lang w:val="en-US"/>
+        </w:rPr>
+        <w:t xml:space="preserve">Supplementary Material for </w:t>
+      </w:r>
+      <w:r>
+        <w:rPr>
+          <w:rFonts w:ascii="Times New Roman" w:eastAsia="Times New Roman" w:hAnsi="Times New Roman" w:cs="Times New Roman"/>
+          <w:b/>
+          <w:kern w:val="28"/>
+          <w:sz w:val="24"/>
+          <w:szCs w:val="20"/>
+          <w:lang w:val="en-US"/>
+        </w:rPr>
+        <w:t xml:space="preserve">Integrated </w:t>
+      </w:r>
+      <w:proofErr w:type="spellStart"/>
+      <w:r>
+        <w:rPr>
+          <w:rFonts w:ascii="Times New Roman" w:eastAsia="Times New Roman" w:hAnsi="Times New Roman" w:cs="Times New Roman"/>
+          <w:b/>
+          <w:kern w:val="28"/>
+          <w:sz w:val="24"/>
+          <w:szCs w:val="20"/>
+          <w:lang w:val="en-US"/>
+        </w:rPr>
+        <w:t>exposomic</w:t>
+      </w:r>
+      <w:proofErr w:type="spellEnd"/>
+      <w:r>
+        <w:rPr>
+          <w:rFonts w:ascii="Times New Roman" w:eastAsia="Times New Roman" w:hAnsi="Times New Roman" w:cs="Times New Roman"/>
+          <w:b/>
+          <w:kern w:val="28"/>
+          <w:sz w:val="24"/>
+          <w:szCs w:val="20"/>
+          <w:lang w:val="en-US"/>
+        </w:rPr>
+        <w:t xml:space="preserve"> analysis of lipid phenotypes: leveraging </w:t>
+      </w:r>
+      <w:proofErr w:type="spellStart"/>
+      <w:r>
+        <w:rPr>
+          <w:rFonts w:ascii="Times New Roman" w:eastAsia="Times New Roman" w:hAnsi="Times New Roman" w:cs="Times New Roman"/>
+          <w:b/>
+          <w:kern w:val="28"/>
+          <w:sz w:val="24"/>
+          <w:szCs w:val="20"/>
+          <w:lang w:val="en-US"/>
+        </w:rPr>
+        <w:t>GE.db</w:t>
+      </w:r>
+      <w:proofErr w:type="spellEnd"/>
+      <w:r>
+        <w:rPr>
+          <w:rFonts w:ascii="Times New Roman" w:eastAsia="Times New Roman" w:hAnsi="Times New Roman" w:cs="Times New Roman"/>
+          <w:b/>
+          <w:kern w:val="28"/>
+          <w:sz w:val="24"/>
+          <w:szCs w:val="20"/>
+          <w:lang w:val="en-US"/>
+        </w:rPr>
+        <w:t xml:space="preserve"> in </w:t>
+      </w:r>
+      <w:proofErr w:type="gramStart"/>
+      <w:r>
+        <w:rPr>
+          <w:rFonts w:ascii="Times New Roman" w:eastAsia="Times New Roman" w:hAnsi="Times New Roman" w:cs="Times New Roman"/>
+          <w:b/>
+          <w:kern w:val="28"/>
+          <w:sz w:val="24"/>
+          <w:szCs w:val="20"/>
+          <w:lang w:val="en-US"/>
+        </w:rPr>
+        <w:t>environment by environment</w:t>
+      </w:r>
+      <w:proofErr w:type="gramEnd"/>
+      <w:r>
+        <w:rPr>
+          <w:rFonts w:ascii="Times New Roman" w:eastAsia="Times New Roman" w:hAnsi="Times New Roman" w:cs="Times New Roman"/>
+          <w:b/>
+          <w:kern w:val="28"/>
+          <w:sz w:val="24"/>
+          <w:szCs w:val="20"/>
+          <w:lang w:val="en-US"/>
+        </w:rPr>
+        <w:t xml:space="preserve"> association studies</w:t>
+      </w:r>
+    </w:p>
+    <w:p>
+      <w:pPr>
+        <w:rPr>
+          <w:lang w:val="en-US"/>
+        </w:rPr>
+      </w:pPr>
+    </w:p>
+    <w:p>
+      <w:pPr>
+        <w:pStyle w:val="Author"/>
+      </w:pPr>
+      <w:r>
+        <w:t>ANDRE LUIS GARAO RICO and NICOLE PALMIERO</w:t>
+      </w:r>
+    </w:p>
+    <w:p>
+      <w:pPr>
+        <w:pStyle w:val="Affiliation"/>
+      </w:pPr>
+      <w:r>
+        <w:t xml:space="preserve">Department of Genomics, University of Pennsylvania, </w:t>
+      </w:r>
+      <w:r>
+        <w:t>3700 Hamilton Walk</w:t>
+      </w:r>
+      <w:r>
+        <w:br/>
+        <w:t>Philadelphia, PA 19104, USA</w:t>
+      </w:r>
+      <w:r>
+        <w:br/>
+        <w:t>Email: andreluis.rico@pennmedicine.upenn.edu</w:t>
+      </w:r>
+    </w:p>
+    <w:p>
+      <w:pPr>
+        <w:pStyle w:val="Author"/>
+      </w:pPr>
+      <w:r>
+        <w:t>MARYLYN D. RITCHIE</w:t>
+      </w:r>
+    </w:p>
+    <w:p>
+      <w:pPr>
+        <w:pStyle w:val="Affiliation"/>
+      </w:pPr>
+      <w:r>
+        <w:t xml:space="preserve">Department of Genomics, University of Pennsylvania, </w:t>
+      </w:r>
+      <w:r>
+        <w:t>3700 Hamilton Walk</w:t>
+      </w:r>
+      <w:r>
+        <w:br/>
+        <w:t>Philadelphia, PA 19104, USA</w:t>
+      </w:r>
+      <w:r>
+        <w:br/>
+        <w:t>Email: marylyn@pennmedicine.upenn.edu</w:t>
+      </w:r>
+    </w:p>
+    <w:p>
+      <w:pPr>
+        <w:pStyle w:val="Author"/>
+      </w:pPr>
+      <w:r>
+        <w:t>MOLLY A. HALL</w:t>
+      </w:r>
+    </w:p>
+    <w:p>
+      <w:pPr>
+        <w:pStyle w:val="Affiliation"/>
+      </w:pPr>
+      <w:r>
+        <w:t xml:space="preserve">Department of Genomics, University of Pennsylvania, </w:t>
+      </w:r>
+      <w:r>
+        <w:t>3700 Hamilton Walk</w:t>
+      </w:r>
+      <w:r>
+        <w:br/>
+        <w:t>Philadelphia, PA 19104, USA</w:t>
+      </w:r>
+      <w:r>
+        <w:br/>
+        <w:t>Email: molly.hall@pennmedicne.upenn.edu</w:t>
+      </w:r>
+    </w:p>
+    <w:p/>
+    <w:p/>
+    <w:p>
+      <w:pPr>
+        <w:rPr>
+          <w:rFonts w:ascii="Times New Roman" w:eastAsia="Times New Roman" w:hAnsi="Times New Roman" w:cs="Times New Roman"/>
+          <w:szCs w:val="20"/>
+          <w:lang w:val="en-US"/>
+        </w:rPr>
+      </w:pPr>
+    </w:p>
+    <w:p>
+      <w:pPr>
+        <w:rPr>
+          <w:rFonts w:ascii="Times New Roman" w:eastAsia="Times New Roman" w:hAnsi="Times New Roman" w:cs="Times New Roman"/>
+          <w:b/>
+          <w:bCs/>
+          <w:sz w:val="24"/>
+          <w:szCs w:val="24"/>
+          <w:lang w:val="en-US"/>
+        </w:rPr>
+      </w:pPr>
+      <w:r>
+        <w:rPr>
+          <w:rFonts w:ascii="Times New Roman" w:eastAsia="Times New Roman" w:hAnsi="Times New Roman" w:cs="Times New Roman"/>
+          <w:b/>
+          <w:bCs/>
+          <w:sz w:val="24"/>
+          <w:szCs w:val="24"/>
+          <w:lang w:val="en-US"/>
+        </w:rPr>
+        <w:t>Contents of This File</w:t>
+      </w:r>
+    </w:p>
+    <w:p>
+      <w:pPr>
+        <w:pStyle w:val="ListParagraph"/>
+        <w:numPr>
+          <w:ilvl w:val="0"/>
+          <w:numId w:val="1"/>
+        </w:numPr>
+        <w:rPr>
+          <w:rFonts w:ascii="Times New Roman" w:eastAsia="Times New Roman" w:hAnsi="Times New Roman" w:cs="Times New Roman"/>
+          <w:szCs w:val="20"/>
+          <w:lang w:val="en-US"/>
+        </w:rPr>
+      </w:pPr>
+      <w:r>
+        <w:rPr>
+          <w:rFonts w:ascii="Times New Roman" w:eastAsia="Times New Roman" w:hAnsi="Times New Roman" w:cs="Times New Roman"/>
+          <w:szCs w:val="20"/>
+          <w:lang w:val="en-US"/>
+        </w:rPr>
+        <w:t>Introduction</w:t>
+      </w:r>
+    </w:p>
+    <w:p>
+      <w:pPr>
+        <w:pStyle w:val="ListParagraph"/>
+        <w:numPr>
+          <w:ilvl w:val="0"/>
+          <w:numId w:val="1"/>
+        </w:numPr>
+        <w:rPr>
+          <w:rFonts w:ascii="Times New Roman" w:eastAsia="Times New Roman" w:hAnsi="Times New Roman" w:cs="Times New Roman"/>
+          <w:szCs w:val="20"/>
+          <w:lang w:val="en-US"/>
+        </w:rPr>
+      </w:pPr>
+      <w:r>
+        <w:rPr>
+          <w:rFonts w:ascii="Times New Roman" w:eastAsia="Times New Roman" w:hAnsi="Times New Roman" w:cs="Times New Roman"/>
+          <w:szCs w:val="20"/>
+          <w:lang w:val="en-US"/>
+        </w:rPr>
+        <w:t>Figures S-1 through S-X</w:t>
+      </w:r>
+    </w:p>
+    <w:p>
+      <w:pPr>
+        <w:pStyle w:val="ListParagraph"/>
+        <w:numPr>
+          <w:ilvl w:val="0"/>
+          <w:numId w:val="1"/>
+        </w:numPr>
+        <w:rPr>
+          <w:rFonts w:ascii="Times New Roman" w:eastAsia="Times New Roman" w:hAnsi="Times New Roman" w:cs="Times New Roman"/>
+          <w:szCs w:val="20"/>
+          <w:lang w:val="en-US"/>
+        </w:rPr>
+      </w:pPr>
+      <w:r>
+        <w:rPr>
+          <w:rFonts w:ascii="Times New Roman" w:eastAsia="Times New Roman" w:hAnsi="Times New Roman" w:cs="Times New Roman"/>
+          <w:szCs w:val="20"/>
+          <w:lang w:val="en-US"/>
+        </w:rPr>
+        <w:t>Tables S-1 through S-X</w:t>
+      </w:r>
+    </w:p>
+    <w:p>
+      <w:pPr>
+        <w:rPr>
+          <w:rFonts w:ascii="Times New Roman" w:eastAsia="Times New Roman" w:hAnsi="Times New Roman" w:cs="Times New Roman"/>
+          <w:szCs w:val="20"/>
+          <w:lang w:val="en-US"/>
+        </w:rPr>
+      </w:pPr>
+    </w:p>
+    <w:p>
+      <w:pPr>
+        <w:rPr>
+          <w:rFonts w:ascii="Times New Roman" w:eastAsia="Times New Roman" w:hAnsi="Times New Roman" w:cs="Times New Roman"/>
+          <w:b/>
+          <w:bCs/>
+          <w:sz w:val="24"/>
+          <w:szCs w:val="21"/>
+          <w:lang w:val="en-US"/>
+        </w:rPr>
+      </w:pPr>
+    </w:p>
+    <w:p>
+      <w:pPr>
+        <w:rPr>
+          <w:rFonts w:ascii="Times New Roman" w:eastAsia="Times New Roman" w:hAnsi="Times New Roman" w:cs="Times New Roman"/>
+          <w:b/>
+          <w:bCs/>
+          <w:szCs w:val="20"/>
+          <w:lang w:val="en-US"/>
+        </w:rPr>
+      </w:pPr>
+      <w:r>
+        <w:rPr>
+          <w:rFonts w:ascii="Times New Roman" w:eastAsia="Times New Roman" w:hAnsi="Times New Roman" w:cs="Times New Roman"/>
+          <w:b/>
+          <w:bCs/>
+          <w:sz w:val="24"/>
+          <w:szCs w:val="21"/>
+          <w:lang w:val="en-US"/>
+        </w:rPr>
+        <w:t>Additional Files Uploaded Separately</w:t>
+      </w:r>
+    </w:p>
+    <w:p>
+      <w:pPr>
+        <w:pStyle w:val="ListParagraph"/>
+        <w:numPr>
+          <w:ilvl w:val="0"/>
+          <w:numId w:val="2"/>
+        </w:numPr>
+        <w:rPr>
+          <w:rFonts w:ascii="Times New Roman" w:eastAsia="Times New Roman" w:hAnsi="Times New Roman" w:cs="Times New Roman"/>
+          <w:szCs w:val="20"/>
+          <w:lang w:val="en-US"/>
+        </w:rPr>
+      </w:pPr>
+      <w:r>
+        <w:rPr>
+          <w:rFonts w:ascii="Times New Roman" w:eastAsia="Times New Roman" w:hAnsi="Times New Roman" w:cs="Times New Roman"/>
+          <w:szCs w:val="20"/>
+          <w:lang w:val="en-US"/>
+        </w:rPr>
+        <w:t>Captions for Data Sets S-1 through S-X</w:t>
+      </w:r>
+    </w:p>
+    <w:p>
+      <w:pPr>
+        <w:pStyle w:val="ListParagraph"/>
+        <w:numPr>
+          <w:ilvl w:val="0"/>
+          <w:numId w:val="2"/>
+        </w:numPr>
+        <w:rPr>
+          <w:rFonts w:ascii="Times New Roman" w:eastAsia="Times New Roman" w:hAnsi="Times New Roman" w:cs="Times New Roman"/>
+          <w:szCs w:val="20"/>
+          <w:lang w:val="en-US"/>
+        </w:rPr>
+      </w:pPr>
+      <w:r>
+        <w:rPr>
+          <w:rFonts w:ascii="Times New Roman" w:eastAsia="Times New Roman" w:hAnsi="Times New Roman" w:cs="Times New Roman"/>
+          <w:szCs w:val="20"/>
+          <w:lang w:val="en-US"/>
+        </w:rPr>
+        <w:t>Captions for Videos S-1 through S-X</w:t>
+      </w:r>
+    </w:p>
+    <w:p>
+      <w:pPr>
+        <w:pStyle w:val="ListParagraph"/>
+        <w:numPr>
+          <w:ilvl w:val="0"/>
+          <w:numId w:val="2"/>
+        </w:numPr>
+        <w:rPr>
+          <w:rFonts w:ascii="Times New Roman" w:eastAsia="Times New Roman" w:hAnsi="Times New Roman" w:cs="Times New Roman"/>
+          <w:szCs w:val="20"/>
+          <w:lang w:val="en-US"/>
+        </w:rPr>
+      </w:pPr>
+      <w:r>
+        <w:rPr>
+          <w:rFonts w:ascii="Times New Roman" w:eastAsia="Times New Roman" w:hAnsi="Times New Roman" w:cs="Times New Roman"/>
+          <w:szCs w:val="20"/>
+          <w:lang w:val="en-US"/>
+        </w:rPr>
+        <w:t>Captions for Audio S-1 through S-X</w:t>
+      </w:r>
+    </w:p>
+    <w:p>
+      <w:pPr>
+        <w:rPr>
+          <w:rFonts w:ascii="Times New Roman" w:eastAsia="Times New Roman" w:hAnsi="Times New Roman" w:cs="Times New Roman"/>
+          <w:szCs w:val="20"/>
+          <w:lang w:val="en-US"/>
+        </w:rPr>
+      </w:pPr>
+    </w:p>
+    <w:p>
+      <w:pPr>
+        <w:rPr>
+          <w:rFonts w:ascii="Times New Roman" w:eastAsia="Times New Roman" w:hAnsi="Times New Roman" w:cs="Times New Roman"/>
+          <w:b/>
+          <w:bCs/>
+          <w:sz w:val="24"/>
+          <w:szCs w:val="21"/>
+          <w:lang w:val="en-US"/>
+        </w:rPr>
+      </w:pPr>
+    </w:p>
+    <w:p>
+      <w:pPr>
+        <w:rPr>
+          <w:rFonts w:ascii="Times New Roman" w:eastAsia="Times New Roman" w:hAnsi="Times New Roman" w:cs="Times New Roman"/>
+          <w:b/>
+          <w:bCs/>
+          <w:sz w:val="24"/>
+          <w:szCs w:val="21"/>
+          <w:lang w:val="en-US"/>
+        </w:rPr>
+      </w:pPr>
+      <w:r>
+        <w:rPr>
+          <w:rFonts w:ascii="Times New Roman" w:eastAsia="Times New Roman" w:hAnsi="Times New Roman" w:cs="Times New Roman"/>
+          <w:b/>
+          <w:bCs/>
+          <w:sz w:val="24"/>
+          <w:szCs w:val="21"/>
+          <w:lang w:val="en-US"/>
+        </w:rPr>
+        <w:br w:type="page"/>
+      </w:r>
+    </w:p>
+    <w:p>
+      <w:pPr>
+        <w:rPr>
+          <w:rFonts w:ascii="Times New Roman" w:eastAsia="Times New Roman" w:hAnsi="Times New Roman" w:cs="Times New Roman"/>
+          <w:b/>
+          <w:bCs/>
+          <w:sz w:val="28"/>
+          <w:lang w:val="en-US"/>
+        </w:rPr>
+      </w:pPr>
+      <w:r>
+        <w:rPr>
+          <w:rFonts w:ascii="Times New Roman" w:eastAsia="Times New Roman" w:hAnsi="Times New Roman" w:cs="Times New Roman"/>
+          <w:b/>
+          <w:bCs/>
+          <w:sz w:val="28"/>
+          <w:lang w:val="en-US"/>
+        </w:rPr>
+        <w:lastRenderedPageBreak/>
+        <w:t>Introduction</w:t>
+      </w:r>
+    </w:p>
+    <w:p>
+      <w:pPr>
+        <w:rPr>
+          <w:rFonts w:ascii="Times New Roman" w:eastAsia="Times New Roman" w:hAnsi="Times New Roman" w:cs="Times New Roman"/>
+          <w:szCs w:val="20"/>
+          <w:lang w:val="en-US"/>
+        </w:rPr>
+      </w:pPr>
+    </w:p>
+    <w:p>
+      <w:pPr>
+        <w:rPr>
+          <w:rFonts w:ascii="Times New Roman" w:eastAsia="Times New Roman" w:hAnsi="Times New Roman" w:cs="Times New Roman"/>
+          <w:szCs w:val="20"/>
+          <w:lang w:val="en-US"/>
+        </w:rPr>
+      </w:pPr>
+      <w:r>
+        <w:rPr>
+          <w:rFonts w:ascii="Times New Roman" w:eastAsia="Times New Roman" w:hAnsi="Times New Roman" w:cs="Times New Roman"/>
+          <w:szCs w:val="20"/>
+          <w:lang w:val="en-US"/>
+        </w:rPr>
+        <w:t xml:space="preserve">This document provides supplementary materials for the paper titled "Integrated </w:t>
+      </w:r>
+      <w:proofErr w:type="spellStart"/>
+      <w:r>
+        <w:rPr>
+          <w:rFonts w:ascii="Times New Roman" w:eastAsia="Times New Roman" w:hAnsi="Times New Roman" w:cs="Times New Roman"/>
+          <w:szCs w:val="20"/>
+          <w:lang w:val="en-US"/>
+        </w:rPr>
+        <w:t>Exposomic</w:t>
+      </w:r>
+      <w:proofErr w:type="spellEnd"/>
+      <w:r>
+        <w:rPr>
+          <w:rFonts w:ascii="Times New Roman" w:eastAsia="Times New Roman" w:hAnsi="Times New Roman" w:cs="Times New Roman"/>
+          <w:szCs w:val="20"/>
+          <w:lang w:val="en-US"/>
+        </w:rPr>
+        <w:t xml:space="preserve"> Analysis of Lipid Phenotypes: Leveraging </w:t>
+      </w:r>
+      <w:proofErr w:type="spellStart"/>
+      <w:r>
+        <w:rPr>
+          <w:rFonts w:ascii="Times New Roman" w:eastAsia="Times New Roman" w:hAnsi="Times New Roman" w:cs="Times New Roman"/>
+          <w:szCs w:val="20"/>
+          <w:lang w:val="en-US"/>
+        </w:rPr>
+        <w:t>GE.db</w:t>
+      </w:r>
+      <w:proofErr w:type="spellEnd"/>
+      <w:r>
+        <w:rPr>
+          <w:rFonts w:ascii="Times New Roman" w:eastAsia="Times New Roman" w:hAnsi="Times New Roman" w:cs="Times New Roman"/>
+          <w:szCs w:val="20"/>
+          <w:lang w:val="en-US"/>
+        </w:rPr>
+        <w:t xml:space="preserve"> in </w:t>
+      </w:r>
+      <w:proofErr w:type="gramStart"/>
+      <w:r>
+        <w:rPr>
+          <w:rFonts w:ascii="Times New Roman" w:eastAsia="Times New Roman" w:hAnsi="Times New Roman" w:cs="Times New Roman"/>
+          <w:szCs w:val="20"/>
+          <w:lang w:val="en-US"/>
+        </w:rPr>
+        <w:t>Environment by Environment</w:t>
+      </w:r>
+      <w:proofErr w:type="gramEnd"/>
+      <w:r>
+        <w:rPr>
+          <w:rFonts w:ascii="Times New Roman" w:eastAsia="Times New Roman" w:hAnsi="Times New Roman" w:cs="Times New Roman"/>
+          <w:szCs w:val="20"/>
+          <w:lang w:val="en-US"/>
+        </w:rPr>
+        <w:t xml:space="preserve"> Association Studies." The supplementary materials include additional figures and tables that support the findings presented in the main paper. These materials provide further details on the data, methods, and results, including extended descriptions of results and full details of models used in the study. The data were collected from the National Health and Nutrition Examination Survey (NHANES) spanning from 1999 to 2018. Known imperfections and anomalies in the data are discussed, including the limitations of self-reported data and adjustments made for cholesterol-lowering medications.</w:t>
+      </w:r>
+    </w:p>
+    <w:p>
+      <w:pPr>
+        <w:rPr>
+          <w:rFonts w:ascii="Times New Roman" w:eastAsia="Times New Roman" w:hAnsi="Times New Roman" w:cs="Times New Roman"/>
+          <w:szCs w:val="20"/>
+          <w:lang w:val="en-US"/>
+        </w:rPr>
+      </w:pPr>
+    </w:p>
+    <w:p>
+      <w:pPr>
+        <w:rPr>
+          <w:rFonts w:ascii="Times New Roman" w:eastAsia="Times New Roman" w:hAnsi="Times New Roman" w:cs="Times New Roman"/>
+          <w:szCs w:val="20"/>
+          <w:lang w:val="en-US"/>
+        </w:rPr>
+      </w:pPr>
+    </w:p>
+    <w:p>
+      <w:pPr>
+        <w:rPr>
+          <w:rFonts w:ascii="Times New Roman" w:eastAsia="Times New Roman" w:hAnsi="Times New Roman" w:cs="Times New Roman"/>
+          <w:b/>
+          <w:bCs/>
+          <w:sz w:val="28"/>
+          <w:lang w:val="en-US"/>
+        </w:rPr>
+      </w:pPr>
+      <w:r>
+        <w:rPr>
+          <w:rFonts w:ascii="Times New Roman" w:eastAsia="Times New Roman" w:hAnsi="Times New Roman" w:cs="Times New Roman"/>
+          <w:b/>
+          <w:bCs/>
+          <w:sz w:val="28"/>
+          <w:lang w:val="en-US"/>
+        </w:rPr>
+        <w:br w:type="page"/>
+      </w:r>
+    </w:p>
+    <w:p>
+      <w:pPr>
+        <w:rPr>
+          <w:rFonts w:ascii="Times New Roman" w:eastAsia="Times New Roman" w:hAnsi="Times New Roman" w:cs="Times New Roman"/>
+          <w:szCs w:val="20"/>
+          <w:lang w:val="en-US"/>
+        </w:rPr>
+      </w:pPr>
+    </w:p>
+    <w:p>
+      <w:pPr>
+        <w:rPr>
+          <w:rFonts w:ascii="Times New Roman" w:eastAsia="Times New Roman" w:hAnsi="Times New Roman" w:cs="Times New Roman"/>
+          <w:szCs w:val="20"/>
+          <w:lang w:val="en-US"/>
+        </w:rPr>
+      </w:pPr>
+    </w:p>
+    <w:p>
+      <w:pPr>
+        <w:rPr>
+          <w:rFonts w:ascii="Times New Roman" w:eastAsia="Times New Roman" w:hAnsi="Times New Roman" w:cs="Times New Roman"/>
+          <w:szCs w:val="20"/>
+          <w:lang w:val="en-US"/>
+        </w:rPr>
+      </w:pPr>
+    </w:p>
+    <w:p>
+      <w:pPr>
+        <w:rPr>
+          <w:rFonts w:ascii="Times New Roman" w:eastAsia="Times New Roman" w:hAnsi="Times New Roman" w:cs="Times New Roman"/>
+          <w:szCs w:val="20"/>
+          <w:lang w:val="en-US"/>
+        </w:rPr>
+      </w:pPr>
+    </w:p>
+    <w:p>
+      <w:pPr>
+        <w:rPr>
+          <w:rFonts w:ascii="Times New Roman" w:eastAsia="Times New Roman" w:hAnsi="Times New Roman" w:cs="Times New Roman"/>
+          <w:szCs w:val="20"/>
+          <w:lang w:val="en-US"/>
+        </w:rPr>
+      </w:pPr>
+    </w:p>
+    <w:p>
+      <w:pPr>
+        <w:rPr>
+          <w:rFonts w:ascii="Times New Roman" w:eastAsia="Times New Roman" w:hAnsi="Times New Roman" w:cs="Times New Roman"/>
+          <w:szCs w:val="20"/>
+          <w:lang w:val="en-US"/>
+        </w:rPr>
+      </w:pPr>
+    </w:p>
+    <w:p>
+      <w:pPr>
+        <w:rPr>
+          <w:rFonts w:ascii="Times New Roman" w:eastAsia="Times New Roman" w:hAnsi="Times New Roman" w:cs="Times New Roman"/>
+          <w:b/>
+          <w:bCs/>
+          <w:sz w:val="24"/>
+          <w:szCs w:val="21"/>
+          <w:lang w:val="en-US"/>
+        </w:rPr>
+      </w:pPr>
+      <w:r>
+        <w:rPr>
+          <w:rFonts w:ascii="Times New Roman" w:eastAsia="Times New Roman" w:hAnsi="Times New Roman" w:cs="Times New Roman"/>
+          <w:b/>
+          <w:bCs/>
+          <w:sz w:val="24"/>
+          <w:szCs w:val="21"/>
+          <w:lang w:val="en-US"/>
+        </w:rPr>
+        <w:t>Figures</w:t>
+      </w:r>
+    </w:p>
+    <w:p>
+      <w:pPr>
+        <w:rPr>
+          <w:rFonts w:ascii="Times New Roman" w:eastAsia="Times New Roman" w:hAnsi="Times New Roman" w:cs="Times New Roman"/>
+          <w:szCs w:val="20"/>
+          <w:lang w:val="en-US"/>
+        </w:rPr>
+      </w:pPr>
+    </w:p>
+    <w:p>
+      <w:pPr>
+        <w:rPr>
+          <w:rFonts w:ascii="Times New Roman" w:eastAsia="Times New Roman" w:hAnsi="Times New Roman" w:cs="Times New Roman"/>
+          <w:szCs w:val="20"/>
+          <w:lang w:val="en-US"/>
+        </w:rPr>
+      </w:pPr>
+      <w:r>
+        <w:rPr>
+          <w:rFonts w:ascii="Times New Roman" w:eastAsia="Times New Roman" w:hAnsi="Times New Roman" w:cs="Times New Roman"/>
+          <w:szCs w:val="20"/>
+          <w:lang w:val="en-US"/>
+        </w:rPr>
+        <w:t>**Fig. S-1**</w:t>
+      </w:r>
+      <w:proofErr w:type="gramStart"/>
+      <w:r>
+        <w:rPr>
+          <w:rFonts w:ascii="Times New Roman" w:eastAsia="Times New Roman" w:hAnsi="Times New Roman" w:cs="Times New Roman"/>
+          <w:szCs w:val="20"/>
+          <w:lang w:val="en-US"/>
+        </w:rPr>
+        <w:t>—[</w:t>
+      </w:r>
+      <w:proofErr w:type="gramEnd"/>
+      <w:r>
+        <w:rPr>
+          <w:rFonts w:ascii="Times New Roman" w:eastAsia="Times New Roman" w:hAnsi="Times New Roman" w:cs="Times New Roman"/>
+          <w:szCs w:val="20"/>
+          <w:lang w:val="en-US"/>
+        </w:rPr>
+        <w:t xml:space="preserve">Insert descriptive caption here]. Example: Interaction plot showing the relationship between </w:t>
+      </w:r>
+      <w:proofErr w:type="spellStart"/>
+      <w:r>
+        <w:rPr>
+          <w:rFonts w:ascii="Times New Roman" w:eastAsia="Times New Roman" w:hAnsi="Times New Roman" w:cs="Times New Roman"/>
+          <w:szCs w:val="20"/>
+          <w:lang w:val="en-US"/>
+        </w:rPr>
+        <w:t>docosapentaenoic</w:t>
+      </w:r>
+      <w:proofErr w:type="spellEnd"/>
+      <w:r>
+        <w:rPr>
+          <w:rFonts w:ascii="Times New Roman" w:eastAsia="Times New Roman" w:hAnsi="Times New Roman" w:cs="Times New Roman"/>
+          <w:szCs w:val="20"/>
+          <w:lang w:val="en-US"/>
+        </w:rPr>
+        <w:t xml:space="preserve"> acid (22:5n-3) and arachidic acid (20:0) on HDL-cholesterol levels. The plot includes data points from both the discovery and replication datasets.</w:t>
+      </w:r>
+    </w:p>
+    <w:p>
+      <w:pPr>
+        <w:rPr>
+          <w:rFonts w:ascii="Times New Roman" w:eastAsia="Times New Roman" w:hAnsi="Times New Roman" w:cs="Times New Roman"/>
+          <w:szCs w:val="20"/>
+          <w:lang w:val="en-US"/>
+        </w:rPr>
+      </w:pPr>
+    </w:p>
+    <w:p>
+      <w:pPr>
+        <w:rPr>
+          <w:rFonts w:ascii="Times New Roman" w:eastAsia="Times New Roman" w:hAnsi="Times New Roman" w:cs="Times New Roman"/>
+          <w:szCs w:val="20"/>
+          <w:lang w:val="en-US"/>
+        </w:rPr>
+      </w:pPr>
+      <w:r>
+        <w:rPr>
+          <w:rFonts w:ascii="Times New Roman" w:eastAsia="Times New Roman" w:hAnsi="Times New Roman" w:cs="Times New Roman"/>
+          <w:szCs w:val="20"/>
+          <w:lang w:val="en-US"/>
+        </w:rPr>
+        <w:t>**Fig. S-2**</w:t>
+      </w:r>
+      <w:proofErr w:type="gramStart"/>
+      <w:r>
+        <w:rPr>
+          <w:rFonts w:ascii="Times New Roman" w:eastAsia="Times New Roman" w:hAnsi="Times New Roman" w:cs="Times New Roman"/>
+          <w:szCs w:val="20"/>
+          <w:lang w:val="en-US"/>
+        </w:rPr>
+        <w:t>—[</w:t>
+      </w:r>
+      <w:proofErr w:type="gramEnd"/>
+      <w:r>
+        <w:rPr>
+          <w:rFonts w:ascii="Times New Roman" w:eastAsia="Times New Roman" w:hAnsi="Times New Roman" w:cs="Times New Roman"/>
+          <w:szCs w:val="20"/>
+          <w:lang w:val="en-US"/>
+        </w:rPr>
+        <w:t>Insert descriptive caption here]. Example: Scatter plot depicting the distribution of blood benzene levels and HDL-cholesterol across different age groups in the NHANES dataset.</w:t>
+      </w:r>
+    </w:p>
+    <w:p>
+      <w:pPr>
+        <w:rPr>
+          <w:rFonts w:ascii="Times New Roman" w:eastAsia="Times New Roman" w:hAnsi="Times New Roman" w:cs="Times New Roman"/>
+          <w:szCs w:val="20"/>
+          <w:lang w:val="en-US"/>
+        </w:rPr>
+      </w:pPr>
+    </w:p>
+    <w:p>
+      <w:pPr>
+        <w:rPr>
+          <w:rFonts w:ascii="Times New Roman" w:eastAsia="Times New Roman" w:hAnsi="Times New Roman" w:cs="Times New Roman"/>
+          <w:szCs w:val="20"/>
+          <w:lang w:val="en-US"/>
+        </w:rPr>
+      </w:pPr>
+    </w:p>
+    <w:p>
+      <w:pPr>
+        <w:rPr>
+          <w:rFonts w:ascii="Times New Roman" w:eastAsia="Times New Roman" w:hAnsi="Times New Roman" w:cs="Times New Roman"/>
+          <w:b/>
+          <w:bCs/>
+          <w:sz w:val="24"/>
+          <w:szCs w:val="21"/>
+          <w:lang w:val="en-US"/>
+        </w:rPr>
+      </w:pPr>
+    </w:p>
+    <w:p>
+      <w:pPr>
+        <w:rPr>
+          <w:rFonts w:ascii="Times New Roman" w:eastAsia="Times New Roman" w:hAnsi="Times New Roman" w:cs="Times New Roman"/>
+          <w:b/>
+          <w:bCs/>
+          <w:sz w:val="24"/>
+          <w:szCs w:val="21"/>
+          <w:lang w:val="en-US"/>
+        </w:rPr>
+      </w:pPr>
+      <w:r>
+        <w:rPr>
+          <w:rFonts w:ascii="Times New Roman" w:eastAsia="Times New Roman" w:hAnsi="Times New Roman" w:cs="Times New Roman"/>
+          <w:b/>
+          <w:bCs/>
+          <w:sz w:val="24"/>
+          <w:szCs w:val="21"/>
+          <w:lang w:val="en-US"/>
+        </w:rPr>
+        <w:t>Tables</w:t>
+      </w:r>
+    </w:p>
+    <w:p>
+      <w:pPr>
+        <w:rPr>
+          <w:rFonts w:ascii="Times New Roman" w:eastAsia="Times New Roman" w:hAnsi="Times New Roman" w:cs="Times New Roman"/>
+          <w:szCs w:val="20"/>
+          <w:lang w:val="en-US"/>
+        </w:rPr>
+      </w:pPr>
+    </w:p>
+    <w:p>
+      <w:pPr>
+        <w:rPr>
+          <w:rFonts w:ascii="Times New Roman" w:eastAsia="Times New Roman" w:hAnsi="Times New Roman" w:cs="Times New Roman"/>
+          <w:szCs w:val="20"/>
+          <w:lang w:val="en-US"/>
+        </w:rPr>
+      </w:pPr>
+      <w:r>
+        <w:rPr>
+          <w:rFonts w:ascii="Times New Roman" w:eastAsia="Times New Roman" w:hAnsi="Times New Roman" w:cs="Times New Roman"/>
+          <w:szCs w:val="20"/>
+          <w:lang w:val="en-US"/>
+        </w:rPr>
+        <w:t>**Table S-1**</w:t>
+      </w:r>
+      <w:proofErr w:type="gramStart"/>
+      <w:r>
+        <w:rPr>
+          <w:rFonts w:ascii="Times New Roman" w:eastAsia="Times New Roman" w:hAnsi="Times New Roman" w:cs="Times New Roman"/>
+          <w:szCs w:val="20"/>
+          <w:lang w:val="en-US"/>
+        </w:rPr>
+        <w:t>—[</w:t>
+      </w:r>
+      <w:proofErr w:type="gramEnd"/>
+      <w:r>
+        <w:rPr>
+          <w:rFonts w:ascii="Times New Roman" w:eastAsia="Times New Roman" w:hAnsi="Times New Roman" w:cs="Times New Roman"/>
+          <w:szCs w:val="20"/>
+          <w:lang w:val="en-US"/>
+        </w:rPr>
+        <w:t xml:space="preserve">Insert descriptive caption here]. Example: Summary of the significant </w:t>
+      </w:r>
+      <w:proofErr w:type="spellStart"/>
+      <w:r>
+        <w:rPr>
+          <w:rFonts w:ascii="Times New Roman" w:eastAsia="Times New Roman" w:hAnsi="Times New Roman" w:cs="Times New Roman"/>
+          <w:szCs w:val="20"/>
+          <w:lang w:val="en-US"/>
+        </w:rPr>
+        <w:t>ExE</w:t>
+      </w:r>
+      <w:proofErr w:type="spellEnd"/>
+      <w:r>
+        <w:rPr>
+          <w:rFonts w:ascii="Times New Roman" w:eastAsia="Times New Roman" w:hAnsi="Times New Roman" w:cs="Times New Roman"/>
+          <w:szCs w:val="20"/>
+          <w:lang w:val="en-US"/>
+        </w:rPr>
+        <w:t xml:space="preserve"> interactions identified in the discovery dataset with an FDR-adjusted p-value &lt; 0.1.</w:t>
+      </w:r>
+    </w:p>
+    <w:p>
+      <w:pPr>
+        <w:rPr>
+          <w:rFonts w:ascii="Times New Roman" w:eastAsia="Times New Roman" w:hAnsi="Times New Roman" w:cs="Times New Roman"/>
+          <w:szCs w:val="20"/>
+          <w:lang w:val="en-US"/>
+        </w:rPr>
+      </w:pPr>
+    </w:p>
+    <w:p>
+      <w:pPr>
+        <w:rPr>
+          <w:rFonts w:ascii="Times New Roman" w:eastAsia="Times New Roman" w:hAnsi="Times New Roman" w:cs="Times New Roman"/>
+          <w:szCs w:val="20"/>
+          <w:lang w:val="en-US"/>
+        </w:rPr>
+      </w:pPr>
+      <w:r>
+        <w:rPr>
+          <w:rFonts w:ascii="Times New Roman" w:eastAsia="Times New Roman" w:hAnsi="Times New Roman" w:cs="Times New Roman"/>
+          <w:szCs w:val="20"/>
+          <w:lang w:val="en-US"/>
+        </w:rPr>
+        <w:t>**Table S-2**</w:t>
+      </w:r>
+      <w:proofErr w:type="gramStart"/>
+      <w:r>
+        <w:rPr>
+          <w:rFonts w:ascii="Times New Roman" w:eastAsia="Times New Roman" w:hAnsi="Times New Roman" w:cs="Times New Roman"/>
+          <w:szCs w:val="20"/>
+          <w:lang w:val="en-US"/>
+        </w:rPr>
+        <w:t>—[</w:t>
+      </w:r>
+      <w:proofErr w:type="gramEnd"/>
+      <w:r>
+        <w:rPr>
+          <w:rFonts w:ascii="Times New Roman" w:eastAsia="Times New Roman" w:hAnsi="Times New Roman" w:cs="Times New Roman"/>
+          <w:szCs w:val="20"/>
+          <w:lang w:val="en-US"/>
+        </w:rPr>
+        <w:t>Insert descriptive caption here]. Example: Detailed description of the lipid phenotypes and confounders used in the study, including their NHANES IDs and cycles.</w:t>
+      </w:r>
+    </w:p>
+    <w:p>
+      <w:pPr>
+        <w:rPr>
+          <w:rFonts w:ascii="Times New Roman" w:eastAsia="Times New Roman" w:hAnsi="Times New Roman" w:cs="Times New Roman"/>
+          <w:szCs w:val="20"/>
+          <w:lang w:val="en-US"/>
+        </w:rPr>
+      </w:pPr>
+    </w:p>
+    <w:p>
+      <w:pPr>
+        <w:rPr>
+          <w:rFonts w:ascii="Times New Roman" w:eastAsia="Times New Roman" w:hAnsi="Times New Roman" w:cs="Times New Roman"/>
+          <w:szCs w:val="20"/>
+          <w:lang w:val="en-US"/>
+        </w:rPr>
+      </w:pPr>
+    </w:p>
+    <w:p>
+      <w:pPr>
+        <w:rPr>
+          <w:rFonts w:ascii="Times New Roman" w:eastAsia="Times New Roman" w:hAnsi="Times New Roman" w:cs="Times New Roman"/>
+          <w:b/>
+          <w:bCs/>
+          <w:sz w:val="24"/>
+          <w:szCs w:val="21"/>
+          <w:lang w:val="en-US"/>
+        </w:rPr>
+      </w:pPr>
+      <w:r>
+        <w:rPr>
+          <w:rFonts w:ascii="Times New Roman" w:eastAsia="Times New Roman" w:hAnsi="Times New Roman" w:cs="Times New Roman"/>
+          <w:b/>
+          <w:bCs/>
+          <w:sz w:val="24"/>
+          <w:szCs w:val="21"/>
+          <w:lang w:val="en-US"/>
+        </w:rPr>
+        <w:t>Data Sets</w:t>
+      </w:r>
+    </w:p>
+    <w:p>
+      <w:pPr>
+        <w:rPr>
+          <w:rFonts w:ascii="Times New Roman" w:eastAsia="Times New Roman" w:hAnsi="Times New Roman" w:cs="Times New Roman"/>
+          <w:szCs w:val="20"/>
+          <w:lang w:val="en-US"/>
+        </w:rPr>
+      </w:pPr>
+    </w:p>
+    <w:p>
+      <w:pPr>
+        <w:rPr>
+          <w:rFonts w:ascii="Times New Roman" w:eastAsia="Times New Roman" w:hAnsi="Times New Roman" w:cs="Times New Roman"/>
+          <w:szCs w:val="20"/>
+          <w:lang w:val="en-US"/>
+        </w:rPr>
+      </w:pPr>
+      <w:r>
+        <w:rPr>
+          <w:rFonts w:ascii="Times New Roman" w:eastAsia="Times New Roman" w:hAnsi="Times New Roman" w:cs="Times New Roman"/>
+          <w:szCs w:val="20"/>
+          <w:lang w:val="en-US"/>
+        </w:rPr>
+        <w:t>**Data Set S-1**</w:t>
+      </w:r>
+      <w:proofErr w:type="gramStart"/>
+      <w:r>
+        <w:rPr>
+          <w:rFonts w:ascii="Times New Roman" w:eastAsia="Times New Roman" w:hAnsi="Times New Roman" w:cs="Times New Roman"/>
+          <w:szCs w:val="20"/>
+          <w:lang w:val="en-US"/>
+        </w:rPr>
+        <w:t>—[</w:t>
+      </w:r>
+      <w:proofErr w:type="gramEnd"/>
+      <w:r>
+        <w:rPr>
+          <w:rFonts w:ascii="Times New Roman" w:eastAsia="Times New Roman" w:hAnsi="Times New Roman" w:cs="Times New Roman"/>
+          <w:szCs w:val="20"/>
+          <w:lang w:val="en-US"/>
+        </w:rPr>
+        <w:t>Insert caption here]. Example: Dataset containing the raw NHANES data used in the analysis, including participant demographics, dietary information, and laboratory results.</w:t>
+      </w:r>
+    </w:p>
+    <w:p>
+      <w:pPr>
+        <w:rPr>
+          <w:rFonts w:ascii="Times New Roman" w:eastAsia="Times New Roman" w:hAnsi="Times New Roman" w:cs="Times New Roman"/>
+          <w:szCs w:val="20"/>
+          <w:lang w:val="en-US"/>
+        </w:rPr>
+      </w:pPr>
+    </w:p>
+    <w:p>
+      <w:pPr>
+        <w:rPr>
+          <w:rFonts w:ascii="Times New Roman" w:eastAsia="Times New Roman" w:hAnsi="Times New Roman" w:cs="Times New Roman"/>
+          <w:szCs w:val="20"/>
+          <w:lang w:val="en-US"/>
+        </w:rPr>
+      </w:pPr>
+      <w:r>
+        <w:rPr>
+          <w:rFonts w:ascii="Times New Roman" w:eastAsia="Times New Roman" w:hAnsi="Times New Roman" w:cs="Times New Roman"/>
+          <w:szCs w:val="20"/>
+          <w:lang w:val="en-US"/>
+        </w:rPr>
+        <w:br w:type="page"/>
+      </w:r>
+    </w:p>
+    <w:p>
+      <w:pPr>
+        <w:rPr>
+          <w:rFonts w:ascii="Times New Roman" w:eastAsia="Times New Roman" w:hAnsi="Times New Roman" w:cs="Times New Roman"/>
+          <w:szCs w:val="20"/>
+          <w:lang w:val="en-US"/>
+        </w:rPr>
+      </w:pPr>
+    </w:p>
     <w:p>
       <w:r>
         <w:rPr>
@@ -21,7 +1073,7 @@
                     <pic:cNvPicPr preferRelativeResize="0"/>
                   </pic:nvPicPr>
                   <pic:blipFill>
-                    <a:blip r:embed="rId4"/>
+                    <a:blip r:embed="rId5"/>
                     <a:srcRect/>
                     <a:stretch>
                       <a:fillRect/>
@@ -61,7 +1113,7 @@
                     <pic:cNvPicPr preferRelativeResize="0"/>
                   </pic:nvPicPr>
                   <pic:blipFill>
-                    <a:blip r:embed="rId5"/>
+                    <a:blip r:embed="rId6"/>
                     <a:srcRect/>
                     <a:stretch>
                       <a:fillRect/>
@@ -122,7 +1174,7 @@
                     <pic:cNvPicPr preferRelativeResize="0"/>
                   </pic:nvPicPr>
                   <pic:blipFill>
-                    <a:blip r:embed="rId6"/>
+                    <a:blip r:embed="rId7"/>
                     <a:srcRect/>
                     <a:stretch>
                       <a:fillRect/>
@@ -182,7 +1234,7 @@
                     <pic:cNvPicPr preferRelativeResize="0"/>
                   </pic:nvPicPr>
                   <pic:blipFill>
-                    <a:blip r:embed="rId7"/>
+                    <a:blip r:embed="rId8"/>
                     <a:srcRect/>
                     <a:stretch>
                       <a:fillRect/>
@@ -222,7 +1274,7 @@
                     <pic:cNvPicPr preferRelativeResize="0"/>
                   </pic:nvPicPr>
                   <pic:blipFill>
-                    <a:blip r:embed="rId8"/>
+                    <a:blip r:embed="rId9"/>
                     <a:srcRect/>
                     <a:stretch>
                       <a:fillRect/>
@@ -263,7 +1315,7 @@
                     <pic:cNvPicPr preferRelativeResize="0"/>
                   </pic:nvPicPr>
                   <pic:blipFill>
-                    <a:blip r:embed="rId9"/>
+                    <a:blip r:embed="rId10"/>
                     <a:srcRect/>
                     <a:stretch>
                       <a:fillRect/>
@@ -303,7 +1355,7 @@
                     <pic:cNvPicPr preferRelativeResize="0"/>
                   </pic:nvPicPr>
                   <pic:blipFill>
-                    <a:blip r:embed="rId10"/>
+                    <a:blip r:embed="rId11"/>
                     <a:srcRect/>
                     <a:stretch>
                       <a:fillRect/>
@@ -343,7 +1395,7 @@
                     <pic:cNvPicPr preferRelativeResize="0"/>
                   </pic:nvPicPr>
                   <pic:blipFill>
-                    <a:blip r:embed="rId11"/>
+                    <a:blip r:embed="rId12"/>
                     <a:srcRect/>
                     <a:stretch>
                       <a:fillRect/>
@@ -384,7 +1436,7 @@
                     <pic:cNvPicPr preferRelativeResize="0"/>
                   </pic:nvPicPr>
                   <pic:blipFill>
-                    <a:blip r:embed="rId12"/>
+                    <a:blip r:embed="rId13"/>
                     <a:srcRect/>
                     <a:stretch>
                       <a:fillRect/>
@@ -424,7 +1476,7 @@
                     <pic:cNvPicPr preferRelativeResize="0"/>
                   </pic:nvPicPr>
                   <pic:blipFill>
-                    <a:blip r:embed="rId13"/>
+                    <a:blip r:embed="rId14"/>
                     <a:srcRect/>
                     <a:stretch>
                       <a:fillRect/>
@@ -464,7 +1516,7 @@
                     <pic:cNvPicPr preferRelativeResize="0"/>
                   </pic:nvPicPr>
                   <pic:blipFill>
-                    <a:blip r:embed="rId14"/>
+                    <a:blip r:embed="rId15"/>
                     <a:srcRect/>
                     <a:stretch>
                       <a:fillRect/>
@@ -505,7 +1557,7 @@
                     <pic:cNvPicPr preferRelativeResize="0"/>
                   </pic:nvPicPr>
                   <pic:blipFill>
-                    <a:blip r:embed="rId15"/>
+                    <a:blip r:embed="rId16"/>
                     <a:srcRect/>
                     <a:stretch>
                       <a:fillRect/>
@@ -545,7 +1597,7 @@
                     <pic:cNvPicPr preferRelativeResize="0"/>
                   </pic:nvPicPr>
                   <pic:blipFill>
-                    <a:blip r:embed="rId16"/>
+                    <a:blip r:embed="rId17"/>
                     <a:srcRect/>
                     <a:stretch>
                       <a:fillRect/>
@@ -585,7 +1637,7 @@
                     <pic:cNvPicPr preferRelativeResize="0"/>
                   </pic:nvPicPr>
                   <pic:blipFill>
-                    <a:blip r:embed="rId17"/>
+                    <a:blip r:embed="rId18"/>
                     <a:srcRect/>
                     <a:stretch>
                       <a:fillRect/>
@@ -626,7 +1678,7 @@
                     <pic:cNvPicPr preferRelativeResize="0"/>
                   </pic:nvPicPr>
                   <pic:blipFill>
-                    <a:blip r:embed="rId18"/>
+                    <a:blip r:embed="rId19"/>
                     <a:srcRect/>
                     <a:stretch>
                       <a:fillRect/>
@@ -10677,15 +11729,7 @@
           <w:sz w:val="20"/>
           <w:szCs w:val="20"/>
         </w:rPr>
-        <w:t>Supplementary Table 1. All twenty-one</w:t>
-      </w:r>
-      <w:r>
-        <w:rPr>
-          <w:rFonts w:ascii="Times New Roman" w:hAnsi="Times New Roman" w:cs="Times New Roman"/>
-          <w:sz w:val="20"/>
-          <w:szCs w:val="20"/>
-        </w:rPr>
-        <w:t xml:space="preserve"> Bonferroni adjusted p &lt; 0.05 significant interactions</w:t>
+        <w:t>Supplementary Table 1. All twenty-one Bonferroni adjusted p &lt; 0.05 significant interactions</w:t>
       </w:r>
       <w:r>
         <w:rPr>
@@ -10712,8 +11756,245 @@
 </w:document>
 </file>
 
+<file path=word/numbering.xml><?xml version="1.0" encoding="utf-8"?>
+<w:numbering xmlns:wpc="http://schemas.microsoft.com/office/word/2010/wordprocessingCanvas" xmlns:cx="http://schemas.microsoft.com/office/drawing/2014/chartex" xmlns:cx1="http://schemas.microsoft.com/office/drawing/2015/9/8/chartex" xmlns:cx2="http://schemas.microsoft.com/office/drawing/2015/10/21/chartex" xmlns:cx3="http://schemas.microsoft.com/office/drawing/2016/5/9/chartex" xmlns:cx4="http://schemas.microsoft.com/office/drawing/2016/5/10/chartex" xmlns:cx5="http://schemas.microsoft.com/office/drawing/2016/5/11/chartex" xmlns:cx6="http://schemas.microsoft.com/office/drawing/2016/5/12/chartex" xmlns:cx7="http://schemas.microsoft.com/office/drawing/2016/5/13/chartex" xmlns:cx8="http://schemas.microsoft.com/office/drawing/2016/5/14/chartex" xmlns:mc="http://schemas.openxmlformats.org/markup-compatibility/2006" xmlns:aink="http://schemas.microsoft.com/office/drawing/2016/ink" xmlns:am3d="http://schemas.microsoft.com/office/drawing/2017/model3d" xmlns:o="urn:schemas-microsoft-com:office:office" xmlns:oel="http://schemas.microsoft.com/office/2019/extlst" xmlns:r="http://schemas.openxmlformats.org/officeDocument/2006/relationships" xmlns:m="http://schemas.openxmlformats.org/officeDocument/2006/math" xmlns:v="urn:schemas-microsoft-com:vml" xmlns:wp14="http://schemas.microsoft.com/office/word/2010/wordprocessingDrawing" xmlns:wp="http://schemas.openxmlformats.org/drawingml/2006/wordprocessingDrawing" xmlns:w10="urn:schemas-microsoft-com:office:word" xmlns:w="http://schemas.openxmlformats.org/wordprocessingml/2006/main" xmlns:w14="http://schemas.microsoft.com/office/word/2010/wordml" xmlns:w15="http://schemas.microsoft.com/office/word/2012/wordml" xmlns:w16cex="http://schemas.microsoft.com/office/word/2018/wordml/cex" xmlns:w16cid="http://schemas.microsoft.com/office/word/2016/wordml/cid" xmlns:w16="http://schemas.microsoft.com/office/word/2018/wordml" xmlns:w16sdtdh="http://schemas.microsoft.com/office/word/2020/wordml/sdtdatahash" xmlns:w16se="http://schemas.microsoft.com/office/word/2015/wordml/symex" xmlns:wpg="http://schemas.microsoft.com/office/word/2010/wordprocessingGroup" xmlns:wpi="http://schemas.microsoft.com/office/word/2010/wordprocessingInk" xmlns:wne="http://schemas.microsoft.com/office/word/2006/wordml" xmlns:wps="http://schemas.microsoft.com/office/word/2010/wordprocessingShape" mc:Ignorable="w14 w15 w16se w16cid w16 w16cex w16sdtdh wp14">
+  <w:abstractNum w:abstractNumId="0" w15:restartNumberingAfterBreak="0">
+    <w:nsid w:val="2EBF1381"/>
+    <w:multiLevelType w:val="hybridMultilevel"/>
+    <w:tmpl w:val="F0A80440"/>
+    <w:lvl w:ilvl="0" w:tplc="04090001">
+      <w:start w:val="1"/>
+      <w:numFmt w:val="bullet"/>
+      <w:lvlText w:val=""/>
+      <w:lvlJc w:val="left"/>
+      <w:pPr>
+        <w:ind w:left="720" w:hanging="360"/>
+      </w:pPr>
+      <w:rPr>
+        <w:rFonts w:ascii="Symbol" w:hAnsi="Symbol" w:hint="default"/>
+      </w:rPr>
+    </w:lvl>
+    <w:lvl w:ilvl="1" w:tplc="04090003" w:tentative="1">
+      <w:start w:val="1"/>
+      <w:numFmt w:val="bullet"/>
+      <w:lvlText w:val="o"/>
+      <w:lvlJc w:val="left"/>
+      <w:pPr>
+        <w:ind w:left="1440" w:hanging="360"/>
+      </w:pPr>
+      <w:rPr>
+        <w:rFonts w:ascii="Courier New" w:hAnsi="Courier New" w:cs="Courier New" w:hint="default"/>
+      </w:rPr>
+    </w:lvl>
+    <w:lvl w:ilvl="2" w:tplc="04090005" w:tentative="1">
+      <w:start w:val="1"/>
+      <w:numFmt w:val="bullet"/>
+      <w:lvlText w:val=""/>
+      <w:lvlJc w:val="left"/>
+      <w:pPr>
+        <w:ind w:left="2160" w:hanging="360"/>
+      </w:pPr>
+      <w:rPr>
+        <w:rFonts w:ascii="Wingdings" w:hAnsi="Wingdings" w:hint="default"/>
+      </w:rPr>
+    </w:lvl>
+    <w:lvl w:ilvl="3" w:tplc="04090001" w:tentative="1">
+      <w:start w:val="1"/>
+      <w:numFmt w:val="bullet"/>
+      <w:lvlText w:val=""/>
+      <w:lvlJc w:val="left"/>
+      <w:pPr>
+        <w:ind w:left="2880" w:hanging="360"/>
+      </w:pPr>
+      <w:rPr>
+        <w:rFonts w:ascii="Symbol" w:hAnsi="Symbol" w:hint="default"/>
+      </w:rPr>
+    </w:lvl>
+    <w:lvl w:ilvl="4" w:tplc="04090003" w:tentative="1">
+      <w:start w:val="1"/>
+      <w:numFmt w:val="bullet"/>
+      <w:lvlText w:val="o"/>
+      <w:lvlJc w:val="left"/>
+      <w:pPr>
+        <w:ind w:left="3600" w:hanging="360"/>
+      </w:pPr>
+      <w:rPr>
+        <w:rFonts w:ascii="Courier New" w:hAnsi="Courier New" w:cs="Courier New" w:hint="default"/>
+      </w:rPr>
+    </w:lvl>
+    <w:lvl w:ilvl="5" w:tplc="04090005" w:tentative="1">
+      <w:start w:val="1"/>
+      <w:numFmt w:val="bullet"/>
+      <w:lvlText w:val=""/>
+      <w:lvlJc w:val="left"/>
+      <w:pPr>
+        <w:ind w:left="4320" w:hanging="360"/>
+      </w:pPr>
+      <w:rPr>
+        <w:rFonts w:ascii="Wingdings" w:hAnsi="Wingdings" w:hint="default"/>
+      </w:rPr>
+    </w:lvl>
+    <w:lvl w:ilvl="6" w:tplc="04090001" w:tentative="1">
+      <w:start w:val="1"/>
+      <w:numFmt w:val="bullet"/>
+      <w:lvlText w:val=""/>
+      <w:lvlJc w:val="left"/>
+      <w:pPr>
+        <w:ind w:left="5040" w:hanging="360"/>
+      </w:pPr>
+      <w:rPr>
+        <w:rFonts w:ascii="Symbol" w:hAnsi="Symbol" w:hint="default"/>
+      </w:rPr>
+    </w:lvl>
+    <w:lvl w:ilvl="7" w:tplc="04090003" w:tentative="1">
+      <w:start w:val="1"/>
+      <w:numFmt w:val="bullet"/>
+      <w:lvlText w:val="o"/>
+      <w:lvlJc w:val="left"/>
+      <w:pPr>
+        <w:ind w:left="5760" w:hanging="360"/>
+      </w:pPr>
+      <w:rPr>
+        <w:rFonts w:ascii="Courier New" w:hAnsi="Courier New" w:cs="Courier New" w:hint="default"/>
+      </w:rPr>
+    </w:lvl>
+    <w:lvl w:ilvl="8" w:tplc="04090005" w:tentative="1">
+      <w:start w:val="1"/>
+      <w:numFmt w:val="bullet"/>
+      <w:lvlText w:val=""/>
+      <w:lvlJc w:val="left"/>
+      <w:pPr>
+        <w:ind w:left="6480" w:hanging="360"/>
+      </w:pPr>
+      <w:rPr>
+        <w:rFonts w:ascii="Wingdings" w:hAnsi="Wingdings" w:hint="default"/>
+      </w:rPr>
+    </w:lvl>
+  </w:abstractNum>
+  <w:abstractNum w:abstractNumId="1" w15:restartNumberingAfterBreak="0">
+    <w:nsid w:val="4BCA50CA"/>
+    <w:multiLevelType w:val="hybridMultilevel"/>
+    <w:tmpl w:val="2D4ADB22"/>
+    <w:lvl w:ilvl="0" w:tplc="04090001">
+      <w:start w:val="1"/>
+      <w:numFmt w:val="bullet"/>
+      <w:lvlText w:val=""/>
+      <w:lvlJc w:val="left"/>
+      <w:pPr>
+        <w:ind w:left="720" w:hanging="360"/>
+      </w:pPr>
+      <w:rPr>
+        <w:rFonts w:ascii="Symbol" w:hAnsi="Symbol" w:hint="default"/>
+      </w:rPr>
+    </w:lvl>
+    <w:lvl w:ilvl="1" w:tplc="04090003">
+      <w:start w:val="1"/>
+      <w:numFmt w:val="bullet"/>
+      <w:lvlText w:val="o"/>
+      <w:lvlJc w:val="left"/>
+      <w:pPr>
+        <w:ind w:left="1440" w:hanging="360"/>
+      </w:pPr>
+      <w:rPr>
+        <w:rFonts w:ascii="Courier New" w:hAnsi="Courier New" w:cs="Courier New" w:hint="default"/>
+      </w:rPr>
+    </w:lvl>
+    <w:lvl w:ilvl="2" w:tplc="04090005" w:tentative="1">
+      <w:start w:val="1"/>
+      <w:numFmt w:val="bullet"/>
+      <w:lvlText w:val=""/>
+      <w:lvlJc w:val="left"/>
+      <w:pPr>
+        <w:ind w:left="2160" w:hanging="360"/>
+      </w:pPr>
+      <w:rPr>
+        <w:rFonts w:ascii="Wingdings" w:hAnsi="Wingdings" w:hint="default"/>
+      </w:rPr>
+    </w:lvl>
+    <w:lvl w:ilvl="3" w:tplc="04090001" w:tentative="1">
+      <w:start w:val="1"/>
+      <w:numFmt w:val="bullet"/>
+      <w:lvlText w:val=""/>
+      <w:lvlJc w:val="left"/>
+      <w:pPr>
+        <w:ind w:left="2880" w:hanging="360"/>
+      </w:pPr>
+      <w:rPr>
+        <w:rFonts w:ascii="Symbol" w:hAnsi="Symbol" w:hint="default"/>
+      </w:rPr>
+    </w:lvl>
+    <w:lvl w:ilvl="4" w:tplc="04090003" w:tentative="1">
+      <w:start w:val="1"/>
+      <w:numFmt w:val="bullet"/>
+      <w:lvlText w:val="o"/>
+      <w:lvlJc w:val="left"/>
+      <w:pPr>
+        <w:ind w:left="3600" w:hanging="360"/>
+      </w:pPr>
+      <w:rPr>
+        <w:rFonts w:ascii="Courier New" w:hAnsi="Courier New" w:cs="Courier New" w:hint="default"/>
+      </w:rPr>
+    </w:lvl>
+    <w:lvl w:ilvl="5" w:tplc="04090005" w:tentative="1">
+      <w:start w:val="1"/>
+      <w:numFmt w:val="bullet"/>
+      <w:lvlText w:val=""/>
+      <w:lvlJc w:val="left"/>
+      <w:pPr>
+        <w:ind w:left="4320" w:hanging="360"/>
+      </w:pPr>
+      <w:rPr>
+        <w:rFonts w:ascii="Wingdings" w:hAnsi="Wingdings" w:hint="default"/>
+      </w:rPr>
+    </w:lvl>
+    <w:lvl w:ilvl="6" w:tplc="04090001" w:tentative="1">
+      <w:start w:val="1"/>
+      <w:numFmt w:val="bullet"/>
+      <w:lvlText w:val=""/>
+      <w:lvlJc w:val="left"/>
+      <w:pPr>
+        <w:ind w:left="5040" w:hanging="360"/>
+      </w:pPr>
+      <w:rPr>
+        <w:rFonts w:ascii="Symbol" w:hAnsi="Symbol" w:hint="default"/>
+      </w:rPr>
+    </w:lvl>
+    <w:lvl w:ilvl="7" w:tplc="04090003" w:tentative="1">
+      <w:start w:val="1"/>
+      <w:numFmt w:val="bullet"/>
+      <w:lvlText w:val="o"/>
+      <w:lvlJc w:val="left"/>
+      <w:pPr>
+        <w:ind w:left="5760" w:hanging="360"/>
+      </w:pPr>
+      <w:rPr>
+        <w:rFonts w:ascii="Courier New" w:hAnsi="Courier New" w:cs="Courier New" w:hint="default"/>
+      </w:rPr>
+    </w:lvl>
+    <w:lvl w:ilvl="8" w:tplc="04090005" w:tentative="1">
+      <w:start w:val="1"/>
+      <w:numFmt w:val="bullet"/>
+      <w:lvlText w:val=""/>
+      <w:lvlJc w:val="left"/>
+      <w:pPr>
+        <w:ind w:left="6480" w:hanging="360"/>
+      </w:pPr>
+      <w:rPr>
+        <w:rFonts w:ascii="Wingdings" w:hAnsi="Wingdings" w:hint="default"/>
+      </w:rPr>
+    </w:lvl>
+  </w:abstractNum>
+  <w:num w:numId="1" w16cid:durableId="1005933521">
+    <w:abstractNumId w:val="1"/>
+  </w:num>
+  <w:num w:numId="2" w16cid:durableId="599721704">
+    <w:abstractNumId w:val="0"/>
+  </w:num>
+</w:numbering>
+</file>
+
 <file path=word/styles.xml><?xml version="1.0" encoding="utf-8"?>
-<w:styles xmlns:mc="http://schemas.openxmlformats.org/markup-compatibility/2006" xmlns:r="http://schemas.openxmlformats.org/officeDocument/2006/relationships" xmlns:w="http://schemas.openxmlformats.org/wordprocessingml/2006/main" xmlns:w14="http://schemas.microsoft.com/office/word/2010/wordml" xmlns:w15="http://schemas.microsoft.com/office/word/2012/wordml" xmlns:w16cex="http://schemas.microsoft.com/office/word/2018/wordml/cex" xmlns:w16cid="http://schemas.microsoft.com/office/word/2016/wordml/cid" xmlns:w16="http://schemas.microsoft.com/office/word/2018/wordml" xmlns:w16du="http://schemas.microsoft.com/office/word/2023/wordml/word16du" xmlns:w16sdtdh="http://schemas.microsoft.com/office/word/2020/wordml/sdtdatahash" xmlns:w16se="http://schemas.microsoft.com/office/word/2015/wordml/symex" mc:Ignorable="w14 w15 w16se w16cid w16 w16cex w16sdtdh w16du">
+<w:styles xmlns:mc="http://schemas.openxmlformats.org/markup-compatibility/2006" xmlns:r="http://schemas.openxmlformats.org/officeDocument/2006/relationships" xmlns:w="http://schemas.openxmlformats.org/wordprocessingml/2006/main" xmlns:w14="http://schemas.microsoft.com/office/word/2010/wordml" xmlns:w15="http://schemas.microsoft.com/office/word/2012/wordml" xmlns:w16cex="http://schemas.microsoft.com/office/word/2018/wordml/cex" xmlns:w16cid="http://schemas.microsoft.com/office/word/2016/wordml/cid" xmlns:w16="http://schemas.microsoft.com/office/word/2018/wordml" xmlns:w16sdtdh="http://schemas.microsoft.com/office/word/2020/wordml/sdtdatahash" xmlns:w16se="http://schemas.microsoft.com/office/word/2015/wordml/symex" mc:Ignorable="w14 w15 w16se w16cid w16 w16cex w16sdtdh">
   <w:docDefaults>
     <w:rPrDefault>
       <w:rPr>
@@ -10792,7 +12073,7 @@
     <w:lsdException w:name="List Number 3" w:semiHidden="1" w:unhideWhenUsed="1"/>
     <w:lsdException w:name="List Number 4" w:semiHidden="1" w:unhideWhenUsed="1"/>
     <w:lsdException w:name="List Number 5" w:semiHidden="1" w:unhideWhenUsed="1"/>
-    <w:lsdException w:name="Title" w:uiPriority="10" w:qFormat="1"/>
+    <w:lsdException w:name="Title" w:uiPriority="0" w:qFormat="1"/>
     <w:lsdException w:name="Closing" w:semiHidden="1" w:unhideWhenUsed="1"/>
     <w:lsdException w:name="Signature" w:semiHidden="1" w:unhideWhenUsed="1"/>
     <w:lsdException w:name="Default Paragraph Font" w:semiHidden="1" w:uiPriority="1" w:unhideWhenUsed="1"/>
@@ -11227,6 +12508,7 @@
   <w:style w:type="character" w:default="1" w:styleId="DefaultParagraphFont">
     <w:name w:val="Default Paragraph Font"/>
     <w:uiPriority w:val="1"/>
+    <w:semiHidden/>
     <w:unhideWhenUsed/>
   </w:style>
   <w:style w:type="table" w:default="1" w:styleId="TableNormal">
@@ -11254,7 +12536,6 @@
     <w:name w:val="Title"/>
     <w:basedOn w:val="Normal"/>
     <w:next w:val="Normal"/>
-    <w:uiPriority w:val="10"/>
     <w:qFormat/>
     <w:pPr>
       <w:keepNext/>
@@ -11301,6 +12582,51 @@
         <w:insideV w:val="single" w:sz="4" w:space="0" w:color="auto"/>
       </w:tblBorders>
     </w:tblPr>
+  </w:style>
+  <w:style w:type="paragraph" w:customStyle="1" w:styleId="Author">
+    <w:name w:val="Author"/>
+    <w:basedOn w:val="Normal"/>
+    <w:next w:val="Affiliation"/>
+    <w:rsid w:val="00A5614F"/>
+    <w:pPr>
+      <w:keepNext/>
+      <w:keepLines/>
+      <w:suppressAutoHyphens/>
+      <w:spacing w:line="240" w:lineRule="auto"/>
+      <w:jc w:val="center"/>
+    </w:pPr>
+    <w:rPr>
+      <w:rFonts w:ascii="Times New Roman" w:eastAsia="Times New Roman" w:hAnsi="Times New Roman" w:cs="Times New Roman"/>
+      <w:szCs w:val="20"/>
+      <w:lang w:val="en-US"/>
+    </w:rPr>
+  </w:style>
+  <w:style w:type="paragraph" w:customStyle="1" w:styleId="Affiliation">
+    <w:name w:val="Affiliation"/>
+    <w:basedOn w:val="Normal"/>
+    <w:next w:val="Normal"/>
+    <w:rsid w:val="00A5614F"/>
+    <w:pPr>
+      <w:spacing w:before="60" w:after="320" w:line="240" w:lineRule="auto"/>
+      <w:jc w:val="center"/>
+    </w:pPr>
+    <w:rPr>
+      <w:rFonts w:ascii="Times New Roman" w:eastAsia="Times New Roman" w:hAnsi="Times New Roman" w:cs="Times New Roman"/>
+      <w:i/>
+      <w:szCs w:val="20"/>
+      <w:lang w:val="en-US"/>
+    </w:rPr>
+  </w:style>
+  <w:style w:type="paragraph" w:styleId="ListParagraph">
+    <w:name w:val="List Paragraph"/>
+    <w:basedOn w:val="Normal"/>
+    <w:uiPriority w:val="34"/>
+    <w:qFormat/>
+    <w:rsid w:val="00A5614F"/>
+    <w:pPr>
+      <w:ind w:left="720"/>
+      <w:contextualSpacing/>
+    </w:pPr>
   </w:style>
 </w:styles>
 </file>

</xml_diff>

<commit_message>
change test by nikki demonstrate
</commit_message>
<xml_diff>
--- a/supplements/PSB 2025 Supplementary Material.docx
+++ b/supplements/PSB 2025 Supplementary Material.docx
@@ -199,6 +199,11 @@
       </w:r>
     </w:p>
     <w:p/>
+    <w:p>
+      <w:r>
+        <w:t>We change the file here!!!</w:t>
+      </w:r>
+    </w:p>
     <w:p/>
     <w:p>
       <w:pPr>

</xml_diff>

<commit_message>
change PSB format table
</commit_message>
<xml_diff>
--- a/supplements/PSB 2025 Supplementary Material.docx
+++ b/supplements/PSB 2025 Supplementary Material.docx
@@ -503,7 +503,7 @@
         <w:t xml:space="preserve"> S-1</w:t>
       </w:r>
       <w:r>
-        <w:t>:</w:t>
+        <w:t>.</w:t>
       </w:r>
       <w:r>
         <w:t xml:space="preserve"> Bar charts showing the sample counts by survey cycle of participants who either did or did not have cholesterol data and if they took cholesterol medications.</w:t>
@@ -525,6 +525,7 @@
       </w:pPr>
       <w:r>
         <w:rPr>
+          <w:noProof/>
           <w:szCs w:val="20"/>
         </w:rPr>
         <w:drawing>
@@ -580,6 +581,7 @@
       </w:pPr>
       <w:r>
         <w:rPr>
+          <w:noProof/>
           <w:szCs w:val="20"/>
         </w:rPr>
         <w:drawing>
@@ -662,21 +664,14 @@
           <w:bCs/>
         </w:rPr>
         <w:lastRenderedPageBreak/>
-        <w:t>Figure S-</w:t>
-      </w:r>
-      <w:r>
-        <w:rPr>
-          <w:b/>
-          <w:bCs/>
-        </w:rPr>
-        <w:t>2</w:t>
-      </w:r>
-      <w:r>
-        <w:rPr>
-          <w:b/>
-          <w:bCs/>
-        </w:rPr>
-        <w:t>:</w:t>
+        <w:t>Figure S-2</w:t>
+      </w:r>
+      <w:r>
+        <w:rPr>
+          <w:b/>
+          <w:bCs/>
+        </w:rPr>
+        <w:t>.</w:t>
       </w:r>
       <w:r>
         <w:t xml:space="preserve"> Bar chart featuring only the samples who used cholesterol medication organized by survey cycle.</w:t>
@@ -685,6 +680,9 @@
     <w:p/>
     <w:p>
       <w:r>
+        <w:rPr>
+          <w:noProof/>
+        </w:rPr>
         <w:drawing>
           <wp:inline distT="0" distB="0" distL="0" distR="0" wp14:anchorId="18B42784" wp14:editId="23E4EF84">
             <wp:extent cx="6122869" cy="2523067"/>
@@ -754,27 +752,17 @@
           <w:bCs/>
         </w:rPr>
         <w:lastRenderedPageBreak/>
-        <w:t>Figure S-</w:t>
-      </w:r>
-      <w:r>
-        <w:rPr>
-          <w:b/>
-          <w:bCs/>
-        </w:rPr>
-        <w:t>3</w:t>
-      </w:r>
-      <w:r>
-        <w:rPr>
-          <w:b/>
-          <w:bCs/>
-        </w:rPr>
-        <w:t>:</w:t>
-      </w:r>
-      <w:r>
-        <w:t xml:space="preserve"> </w:t>
-      </w:r>
-      <w:r>
-        <w:t>Histograms displaying the frequencies before and after log transformation of the lipid phenotypes in the discovery and replication datasets.</w:t>
+        <w:t>Figure S-3</w:t>
+      </w:r>
+      <w:r>
+        <w:rPr>
+          <w:b/>
+          <w:bCs/>
+        </w:rPr>
+        <w:t>.</w:t>
+      </w:r>
+      <w:r>
+        <w:t xml:space="preserve"> Histograms displaying the frequencies before and after log transformation of the lipid phenotypes in the discovery and replication datasets.</w:t>
       </w:r>
     </w:p>
     <w:p/>
@@ -1302,22 +1290,10 @@
           <w:b/>
           <w:bCs/>
         </w:rPr>
-        <w:t>:</w:t>
-      </w:r>
-      <w:r>
-        <w:t xml:space="preserve"> All twenty-one Bonferroni adjusted p &lt; 0.05 significant interactions listing their p-values, sample sizes, full interaction </w:t>
-      </w:r>
-      <w:r>
-        <w:t xml:space="preserve">beta </w:t>
-      </w:r>
-      <w:r>
-        <w:t xml:space="preserve">and </w:t>
-      </w:r>
-      <w:r>
-        <w:t xml:space="preserve">full </w:t>
-      </w:r>
-      <w:r>
-        <w:t>main-effect betas.</w:t>
+        <w:t>.</w:t>
+      </w:r>
+      <w:r>
+        <w:t xml:space="preserve"> All twenty-one Bonferroni adjusted p &lt; 0.05 significant interactions listing their p-values, sample sizes, full interaction beta and full main-effect betas.</w:t>
       </w:r>
     </w:p>
     <w:p>
@@ -1330,10 +1306,10 @@
     <w:p>
       <w:r>
         <w:drawing>
-          <wp:inline distT="0" distB="0" distL="0" distR="0" wp14:anchorId="282E0CF9" wp14:editId="117ABB9F">
+          <wp:inline distT="0" distB="0" distL="0" distR="0" wp14:anchorId="7545E5F1" wp14:editId="0EE98900">
             <wp:extent cx="9144000" cy="5935345"/>
             <wp:effectExtent l="0" t="0" r="0" b="0"/>
-            <wp:docPr id="692468038" name="Picture 1" descr="A table with numbers and letters&#10;&#10;Description automatically generated"/>
+            <wp:docPr id="775787738" name="Picture 1" descr="A table of numbers with black text&#10;&#10;Description automatically generated"/>
             <wp:cNvGraphicFramePr>
               <a:graphicFrameLocks xmlns:a="http://schemas.openxmlformats.org/drawingml/2006/main" noChangeAspect="1"/>
             </wp:cNvGraphicFramePr>
@@ -1341,7 +1317,7 @@
               <a:graphicData uri="http://schemas.openxmlformats.org/drawingml/2006/picture">
                 <pic:pic xmlns:pic="http://schemas.openxmlformats.org/drawingml/2006/picture">
                   <pic:nvPicPr>
-                    <pic:cNvPr id="692468038" name="Picture 1" descr="A table with numbers and letters&#10;&#10;Description automatically generated"/>
+                    <pic:cNvPr id="775787738" name="Picture 1" descr="A table of numbers with black text&#10;&#10;Description automatically generated"/>
                     <pic:cNvPicPr/>
                   </pic:nvPicPr>
                   <pic:blipFill>

</xml_diff>